<commit_message>
Word file for datascience assignment 45.1 (Spark)
</commit_message>
<xml_diff>
--- a/assignment_45.1.docx
+++ b/assignment_45.1.docx
@@ -45,8 +45,66 @@
       </w:r>
     </w:p>
     <w:p>
-      <w:r>
-        <w:t>Define a variable sum initialized to 0. Iterate over the list using foreach and sum them</w:t>
+      <w:pPr>
+        <w:pStyle w:val="ListParagraph"/>
+        <w:numPr>
+          <w:ilvl w:val="0"/>
+          <w:numId w:val="6"/>
+        </w:numPr>
+      </w:pPr>
+      <w:r>
+        <w:t xml:space="preserve"> </w:t>
+      </w:r>
+      <w:r>
+        <w:t>I</w:t>
+      </w:r>
+      <w:r>
+        <w:t>nitialize</w:t>
+      </w:r>
+      <w:r>
+        <w:t xml:space="preserve"> a variable s</w:t>
+      </w:r>
+      <w:r>
+        <w:t xml:space="preserve"> used for calculating sum </w:t>
+      </w:r>
+      <w:r>
+        <w:t>to 0</w:t>
+      </w:r>
+    </w:p>
+    <w:p>
+      <w:pPr>
+        <w:pStyle w:val="ListParagraph"/>
+        <w:numPr>
+          <w:ilvl w:val="0"/>
+          <w:numId w:val="6"/>
+        </w:numPr>
+      </w:pPr>
+      <w:r>
+        <w:t xml:space="preserve"> For each element in List</w:t>
+      </w:r>
+    </w:p>
+    <w:p>
+      <w:pPr>
+        <w:pStyle w:val="ListParagraph"/>
+        <w:numPr>
+          <w:ilvl w:val="0"/>
+          <w:numId w:val="6"/>
+        </w:numPr>
+      </w:pPr>
+      <w:r>
+        <w:t xml:space="preserve">       Add element to sum</w:t>
+      </w:r>
+    </w:p>
+    <w:p>
+      <w:pPr>
+        <w:pStyle w:val="ListParagraph"/>
+        <w:numPr>
+          <w:ilvl w:val="0"/>
+          <w:numId w:val="6"/>
+        </w:numPr>
+      </w:pPr>
+      <w:r>
+        <w:t>Print s</w:t>
       </w:r>
     </w:p>
     <w:p>
@@ -84,12 +142,10 @@
       <w:r>
         <w:t xml:space="preserve">var </w:t>
       </w:r>
-      <w:proofErr w:type="spellStart"/>
       <w:proofErr w:type="gramStart"/>
       <w:r>
-        <w:t>sum:Int</w:t>
-      </w:r>
-      <w:proofErr w:type="spellEnd"/>
+        <w:t>s:Int</w:t>
+      </w:r>
       <w:proofErr w:type="gramEnd"/>
       <w:r>
         <w:t xml:space="preserve"> = 0</w:t>
@@ -104,33 +160,37 @@
       <w:proofErr w:type="spellEnd"/>
       <w:proofErr w:type="gramEnd"/>
       <w:r>
+        <w:t>(elem</w:t>
+      </w:r>
+      <w:r>
+        <w:t>ent</w:t>
+      </w:r>
+      <w:r>
+        <w:t xml:space="preserve"> =&gt; sum += elem</w:t>
+      </w:r>
+      <w:r>
+        <w:t>ent</w:t>
+      </w:r>
+      <w:r>
+        <w:t>)</w:t>
+      </w:r>
+    </w:p>
+    <w:p>
+      <w:proofErr w:type="spellStart"/>
+      <w:proofErr w:type="gramStart"/>
+      <w:r>
+        <w:t>println</w:t>
+      </w:r>
+      <w:proofErr w:type="spellEnd"/>
+      <w:r>
         <w:t>(</w:t>
       </w:r>
-      <w:proofErr w:type="spellStart"/>
-      <w:r>
-        <w:t>elem</w:t>
-      </w:r>
-      <w:proofErr w:type="spellEnd"/>
-      <w:r>
-        <w:t xml:space="preserve"> =&gt; sum += </w:t>
-      </w:r>
-      <w:proofErr w:type="spellStart"/>
-      <w:r>
-        <w:t>elem</w:t>
-      </w:r>
-      <w:proofErr w:type="spellEnd"/>
-      <w:r>
-        <w:t>)</w:t>
-      </w:r>
-    </w:p>
-    <w:p>
-      <w:proofErr w:type="spellStart"/>
-      <w:r>
-        <w:t>println</w:t>
-      </w:r>
-      <w:proofErr w:type="spellEnd"/>
-      <w:r>
-        <w:t>(sum)</w:t>
+      <w:proofErr w:type="gramEnd"/>
+      <w:r>
+        <w:t xml:space="preserve">“Sum of List” + </w:t>
+      </w:r>
+      <w:r>
+        <w:t>sum)</w:t>
       </w:r>
     </w:p>
     <w:p/>
@@ -146,10 +206,10 @@
           <w:noProof/>
         </w:rPr>
         <w:drawing>
-          <wp:inline distT="0" distB="0" distL="0" distR="0" wp14:anchorId="4E97B969" wp14:editId="2DB0D04E">
-            <wp:extent cx="5943600" cy="4457700"/>
-            <wp:effectExtent l="0" t="0" r="0" b="0"/>
-            <wp:docPr id="1" name="Picture 1"/>
+          <wp:inline distT="0" distB="0" distL="0" distR="0" wp14:anchorId="4E91CAA4" wp14:editId="460B1F16">
+            <wp:extent cx="5579745" cy="2867660"/>
+            <wp:effectExtent l="0" t="0" r="1905" b="8890"/>
+            <wp:docPr id="11" name="Picture 11"/>
             <wp:cNvGraphicFramePr>
               <a:graphicFrameLocks xmlns:a="http://schemas.openxmlformats.org/drawingml/2006/main" noChangeAspect="1"/>
             </wp:cNvGraphicFramePr>
@@ -157,8 +217,10 @@
               <a:graphicData uri="http://schemas.openxmlformats.org/drawingml/2006/picture">
                 <pic:pic xmlns:pic="http://schemas.openxmlformats.org/drawingml/2006/picture">
                   <pic:nvPicPr>
-                    <pic:cNvPr id="1" name="screenshot1_task1_sum.png"/>
-                    <pic:cNvPicPr/>
+                    <pic:cNvPr id="0" name="Picture 1"/>
+                    <pic:cNvPicPr>
+                      <a:picLocks noChangeAspect="1" noChangeArrowheads="1"/>
+                    </pic:cNvPicPr>
                   </pic:nvPicPr>
                   <pic:blipFill>
                     <a:blip r:embed="rId5">
@@ -168,18 +230,23 @@
                         </a:ext>
                       </a:extLst>
                     </a:blip>
+                    <a:srcRect/>
                     <a:stretch>
                       <a:fillRect/>
                     </a:stretch>
                   </pic:blipFill>
-                  <pic:spPr>
+                  <pic:spPr bwMode="auto">
                     <a:xfrm>
                       <a:off x="0" y="0"/>
-                      <a:ext cx="5943600" cy="4457700"/>
+                      <a:ext cx="5579745" cy="2867660"/>
                     </a:xfrm>
                     <a:prstGeom prst="rect">
                       <a:avLst/>
                     </a:prstGeom>
+                    <a:noFill/>
+                    <a:ln>
+                      <a:noFill/>
+                    </a:ln>
                   </pic:spPr>
                 </pic:pic>
               </a:graphicData>
@@ -217,16 +284,89 @@
       </w:r>
     </w:p>
     <w:p>
+      <w:pPr>
+        <w:pStyle w:val="ListParagraph"/>
+        <w:numPr>
+          <w:ilvl w:val="0"/>
+          <w:numId w:val="6"/>
+        </w:numPr>
+      </w:pPr>
       <w:r>
         <w:t xml:space="preserve">Define a variable </w:t>
       </w:r>
       <w:proofErr w:type="spellStart"/>
       <w:r>
+        <w:t>number_of_elements</w:t>
+      </w:r>
+      <w:proofErr w:type="spellEnd"/>
+      <w:r>
+        <w:t xml:space="preserve"> </w:t>
+      </w:r>
+    </w:p>
+    <w:p>
+      <w:pPr>
+        <w:pStyle w:val="ListParagraph"/>
+        <w:numPr>
+          <w:ilvl w:val="0"/>
+          <w:numId w:val="6"/>
+        </w:numPr>
+      </w:pPr>
+      <w:r>
+        <w:t xml:space="preserve">Assign length of list to </w:t>
+      </w:r>
+      <w:proofErr w:type="spellStart"/>
+      <w:r>
+        <w:t>number_of_elements</w:t>
+      </w:r>
+      <w:proofErr w:type="spellEnd"/>
+    </w:p>
+    <w:p>
+      <w:pPr>
+        <w:pStyle w:val="ListParagraph"/>
+        <w:numPr>
+          <w:ilvl w:val="0"/>
+          <w:numId w:val="6"/>
+        </w:numPr>
+      </w:pPr>
+      <w:r>
+        <w:t xml:space="preserve">Print </w:t>
+      </w:r>
+      <w:proofErr w:type="spellStart"/>
+      <w:r>
+        <w:t>number_of_elements</w:t>
+      </w:r>
+      <w:proofErr w:type="spellEnd"/>
+    </w:p>
+    <w:p>
+      <w:r>
+        <w:t xml:space="preserve">The </w:t>
+      </w:r>
+      <w:proofErr w:type="spellStart"/>
+      <w:r>
+        <w:t>scala</w:t>
+      </w:r>
+      <w:proofErr w:type="spellEnd"/>
+      <w:r>
+        <w:t xml:space="preserve"> code is as below:</w:t>
+      </w:r>
+    </w:p>
+    <w:p/>
+    <w:p>
+      <w:proofErr w:type="spellStart"/>
+      <w:r>
+        <w:t>val</w:t>
+      </w:r>
+      <w:proofErr w:type="spellEnd"/>
+      <w:r>
+        <w:t xml:space="preserve"> </w:t>
+      </w:r>
+      <w:proofErr w:type="spellStart"/>
+      <w:r>
         <w:t>total_elements</w:t>
       </w:r>
       <w:proofErr w:type="spellEnd"/>
       <w:r>
-        <w:t xml:space="preserve"> and initialize to </w:t>
+        <w:t xml:space="preserve"> = </w:t>
       </w:r>
       <w:proofErr w:type="spellStart"/>
       <w:proofErr w:type="gramStart"/>
@@ -236,82 +376,42 @@
       <w:proofErr w:type="spellEnd"/>
       <w:proofErr w:type="gramEnd"/>
     </w:p>
+    <w:p>
+      <w:proofErr w:type="spellStart"/>
+      <w:r>
+        <w:lastRenderedPageBreak/>
+        <w:t>println</w:t>
+      </w:r>
+      <w:proofErr w:type="spellEnd"/>
+      <w:r>
+        <w:t>(</w:t>
+      </w:r>
+      <w:proofErr w:type="spellStart"/>
+      <w:r>
+        <w:t>total_elements</w:t>
+      </w:r>
+      <w:proofErr w:type="spellEnd"/>
+      <w:r>
+        <w:t>)</w:t>
+      </w:r>
+    </w:p>
     <w:p/>
     <w:p>
       <w:r>
-        <w:lastRenderedPageBreak/>
-        <w:t xml:space="preserve">The </w:t>
-      </w:r>
-      <w:proofErr w:type="spellStart"/>
-      <w:r>
-        <w:t>scala</w:t>
-      </w:r>
-      <w:proofErr w:type="spellEnd"/>
-      <w:r>
-        <w:t xml:space="preserve"> code is as below:</w:t>
+        <w:t>Screenshot is as below:</w:t>
       </w:r>
     </w:p>
     <w:p/>
     <w:p>
-      <w:proofErr w:type="spellStart"/>
-      <w:r>
-        <w:t>val</w:t>
-      </w:r>
-      <w:proofErr w:type="spellEnd"/>
-      <w:r>
-        <w:t xml:space="preserve"> </w:t>
-      </w:r>
-      <w:proofErr w:type="spellStart"/>
-      <w:r>
-        <w:t>total_elements</w:t>
-      </w:r>
-      <w:proofErr w:type="spellEnd"/>
-      <w:r>
-        <w:t xml:space="preserve"> = </w:t>
-      </w:r>
-      <w:proofErr w:type="spellStart"/>
-      <w:proofErr w:type="gramStart"/>
-      <w:r>
-        <w:t>list.length</w:t>
-      </w:r>
-      <w:proofErr w:type="spellEnd"/>
-      <w:proofErr w:type="gramEnd"/>
-    </w:p>
-    <w:p>
-      <w:proofErr w:type="spellStart"/>
-      <w:r>
-        <w:t>println</w:t>
-      </w:r>
-      <w:proofErr w:type="spellEnd"/>
-      <w:r>
-        <w:t>(</w:t>
-      </w:r>
-      <w:proofErr w:type="spellStart"/>
-      <w:r>
-        <w:t>total_elements</w:t>
-      </w:r>
-      <w:proofErr w:type="spellEnd"/>
-      <w:r>
-        <w:t>)</w:t>
-      </w:r>
-    </w:p>
-    <w:p/>
-    <w:p>
-      <w:r>
-        <w:t>Screenshot is as below:</w:t>
-      </w:r>
-    </w:p>
-    <w:p/>
-    <w:p>
       <w:r>
         <w:rPr>
           <w:noProof/>
         </w:rPr>
         <w:drawing>
-          <wp:inline distT="0" distB="0" distL="0" distR="0" wp14:anchorId="73340E09" wp14:editId="2F0B56F9">
-            <wp:extent cx="5943600" cy="4457700"/>
-            <wp:effectExtent l="0" t="0" r="0" b="0"/>
-            <wp:docPr id="2" name="Picture 2"/>
+          <wp:inline distT="0" distB="0" distL="0" distR="0" wp14:anchorId="07E6E468" wp14:editId="5EA2AEFF">
+            <wp:extent cx="5553075" cy="2840990"/>
+            <wp:effectExtent l="0" t="0" r="9525" b="0"/>
+            <wp:docPr id="12" name="Picture 12"/>
             <wp:cNvGraphicFramePr>
               <a:graphicFrameLocks xmlns:a="http://schemas.openxmlformats.org/drawingml/2006/main" noChangeAspect="1"/>
             </wp:cNvGraphicFramePr>
@@ -319,8 +419,10 @@
               <a:graphicData uri="http://schemas.openxmlformats.org/drawingml/2006/picture">
                 <pic:pic xmlns:pic="http://schemas.openxmlformats.org/drawingml/2006/picture">
                   <pic:nvPicPr>
-                    <pic:cNvPr id="2" name="screenhot2_total_elements.png"/>
-                    <pic:cNvPicPr/>
+                    <pic:cNvPr id="0" name="Picture 2"/>
+                    <pic:cNvPicPr>
+                      <a:picLocks noChangeAspect="1" noChangeArrowheads="1"/>
+                    </pic:cNvPicPr>
                   </pic:nvPicPr>
                   <pic:blipFill>
                     <a:blip r:embed="rId6">
@@ -330,18 +432,23 @@
                         </a:ext>
                       </a:extLst>
                     </a:blip>
+                    <a:srcRect/>
                     <a:stretch>
                       <a:fillRect/>
                     </a:stretch>
                   </pic:blipFill>
-                  <pic:spPr>
+                  <pic:spPr bwMode="auto">
                     <a:xfrm>
                       <a:off x="0" y="0"/>
-                      <a:ext cx="5943600" cy="4457700"/>
+                      <a:ext cx="5553075" cy="2840990"/>
                     </a:xfrm>
                     <a:prstGeom prst="rect">
                       <a:avLst/>
                     </a:prstGeom>
+                    <a:noFill/>
+                    <a:ln>
+                      <a:noFill/>
+                    </a:ln>
                   </pic:spPr>
                 </pic:pic>
               </a:graphicData>
@@ -369,93 +476,196 @@
     </w:p>
     <w:p/>
     <w:p>
-      <w:r>
-        <w:t xml:space="preserve">Use sum calculated from task1 and </w:t>
-      </w:r>
-      <w:proofErr w:type="spellStart"/>
-      <w:r>
-        <w:t>total_elements</w:t>
-      </w:r>
-      <w:proofErr w:type="spellEnd"/>
-      <w:r>
-        <w:t xml:space="preserve"> from task2. Convert sum to Float and </w:t>
-      </w:r>
-      <w:proofErr w:type="spellStart"/>
-      <w:r>
-        <w:t>total_elements</w:t>
-      </w:r>
-      <w:proofErr w:type="spellEnd"/>
-      <w:r>
-        <w:t xml:space="preserve"> to Float </w:t>
-      </w:r>
+      <w:pPr>
+        <w:pStyle w:val="ListParagraph"/>
+        <w:numPr>
+          <w:ilvl w:val="0"/>
+          <w:numId w:val="6"/>
+        </w:numPr>
+      </w:pPr>
+      <w:r>
+        <w:t>Write a function average which takes list as input and return average as output</w:t>
+      </w:r>
+    </w:p>
+    <w:p>
+      <w:pPr>
+        <w:pStyle w:val="ListParagraph"/>
+        <w:numPr>
+          <w:ilvl w:val="0"/>
+          <w:numId w:val="6"/>
+        </w:numPr>
+      </w:pPr>
+      <w:r>
+        <w:t>Implementation of function average is as below:</w:t>
+      </w:r>
+    </w:p>
+    <w:p>
+      <w:pPr>
+        <w:pStyle w:val="ListParagraph"/>
+        <w:numPr>
+          <w:ilvl w:val="0"/>
+          <w:numId w:val="6"/>
+        </w:numPr>
+      </w:pPr>
+      <w:r>
+        <w:t>check if list is empty then throw Exception</w:t>
+      </w:r>
+    </w:p>
+    <w:p>
+      <w:pPr>
+        <w:pStyle w:val="ListParagraph"/>
+        <w:numPr>
+          <w:ilvl w:val="0"/>
+          <w:numId w:val="6"/>
+        </w:numPr>
+      </w:pPr>
+      <w:r>
+        <w:t>Initialize a variable s used for calculating sum to</w:t>
+      </w:r>
+    </w:p>
+    <w:p>
+      <w:pPr>
+        <w:pStyle w:val="ListParagraph"/>
+        <w:numPr>
+          <w:ilvl w:val="0"/>
+          <w:numId w:val="6"/>
+        </w:numPr>
+      </w:pPr>
+      <w:r>
+        <w:t>Iterate over the list and add element to sum</w:t>
+      </w:r>
+    </w:p>
+    <w:p>
+      <w:pPr>
+        <w:pStyle w:val="ListParagraph"/>
+        <w:numPr>
+          <w:ilvl w:val="0"/>
+          <w:numId w:val="6"/>
+        </w:numPr>
+      </w:pPr>
+      <w:r>
+        <w:t>Divide sum by number of elements in list and return</w:t>
+      </w:r>
+    </w:p>
+    <w:p>
+      <w:r>
+        <w:t>Code is as below:</w:t>
+      </w:r>
+    </w:p>
+    <w:p>
+      <w:r>
+        <w:t>def average(</w:t>
+      </w:r>
+      <w:proofErr w:type="spellStart"/>
       <w:proofErr w:type="gramStart"/>
       <w:r>
-        <w:t>and  divide</w:t>
-      </w:r>
+        <w:t>list:List</w:t>
+      </w:r>
+      <w:proofErr w:type="spellEnd"/>
       <w:proofErr w:type="gramEnd"/>
       <w:r>
-        <w:t xml:space="preserve"> and then initialize to average and print</w:t>
+        <w:t>[Int]):Double={</w:t>
+      </w:r>
+    </w:p>
+    <w:p>
+      <w:r>
+        <w:t xml:space="preserve">    </w:t>
+      </w:r>
+      <w:r>
+        <w:t xml:space="preserve">var </w:t>
+      </w:r>
+      <w:proofErr w:type="gramStart"/>
+      <w:r>
+        <w:t>s:Double</w:t>
+      </w:r>
+      <w:proofErr w:type="gramEnd"/>
+      <w:r>
+        <w:t xml:space="preserve"> = 0</w:t>
+      </w:r>
+      <w:r>
+        <w:t xml:space="preserve"> </w:t>
+      </w:r>
+    </w:p>
+    <w:p>
+      <w:r>
+        <w:t xml:space="preserve">    </w:t>
+      </w:r>
+      <w:r>
+        <w:t>if (</w:t>
+      </w:r>
+      <w:proofErr w:type="spellStart"/>
+      <w:proofErr w:type="gramStart"/>
+      <w:r>
+        <w:t>list.length</w:t>
+      </w:r>
+      <w:proofErr w:type="spellEnd"/>
+      <w:proofErr w:type="gramEnd"/>
+      <w:r>
+        <w:t xml:space="preserve"> ==0) throw new Exception(“Empty List”)</w:t>
+      </w:r>
+    </w:p>
+    <w:p>
+      <w:r>
+        <w:t xml:space="preserve">     </w:t>
+      </w:r>
+      <w:proofErr w:type="spellStart"/>
+      <w:proofErr w:type="gramStart"/>
+      <w:r>
+        <w:t>list.foreach</w:t>
+      </w:r>
+      <w:proofErr w:type="spellEnd"/>
+      <w:proofErr w:type="gramEnd"/>
+      <w:r>
+        <w:t>(element =&gt; s+= element)</w:t>
+      </w:r>
+    </w:p>
+    <w:p>
+      <w:r>
+        <w:t xml:space="preserve">     return s/</w:t>
+      </w:r>
+      <w:proofErr w:type="spellStart"/>
+      <w:r>
+        <w:t>list.length</w:t>
+      </w:r>
+      <w:proofErr w:type="spellEnd"/>
+    </w:p>
+    <w:p>
+      <w:r>
+        <w:lastRenderedPageBreak/>
+        <w:t>}</w:t>
+      </w:r>
+    </w:p>
+    <w:p>
+      <w:proofErr w:type="spellStart"/>
+      <w:proofErr w:type="gramStart"/>
+      <w:r>
+        <w:t>println</w:t>
+      </w:r>
+      <w:proofErr w:type="spellEnd"/>
+      <w:r>
+        <w:t>(</w:t>
+      </w:r>
+      <w:proofErr w:type="gramEnd"/>
+      <w:r>
+        <w:t>“Average of list: “ + average(list))</w:t>
+      </w:r>
+    </w:p>
+    <w:p>
+      <w:r>
+        <w:t>Screenshot is as below:</w:t>
       </w:r>
     </w:p>
     <w:p/>
     <w:p>
       <w:r>
-        <w:t>Code is as below:</w:t>
-      </w:r>
-    </w:p>
-    <w:p/>
-    <w:p>
-      <w:proofErr w:type="spellStart"/>
-      <w:r>
-        <w:t>val</w:t>
-      </w:r>
-      <w:proofErr w:type="spellEnd"/>
-      <w:r>
-        <w:t xml:space="preserve"> average = </w:t>
-      </w:r>
-      <w:proofErr w:type="spellStart"/>
-      <w:proofErr w:type="gramStart"/>
-      <w:r>
-        <w:t>sum.toFloat</w:t>
-      </w:r>
-      <w:proofErr w:type="spellEnd"/>
-      <w:proofErr w:type="gramEnd"/>
-      <w:r>
-        <w:t xml:space="preserve"> / </w:t>
-      </w:r>
-      <w:proofErr w:type="spellStart"/>
-      <w:r>
-        <w:t>total_elements.toFloat</w:t>
-      </w:r>
-      <w:proofErr w:type="spellEnd"/>
-    </w:p>
-    <w:p>
-      <w:proofErr w:type="spellStart"/>
-      <w:r>
-        <w:t>println</w:t>
-      </w:r>
-      <w:proofErr w:type="spellEnd"/>
-      <w:r>
-        <w:t>(average)</w:t>
-      </w:r>
-    </w:p>
-    <w:p/>
-    <w:p>
-      <w:r>
-        <w:t>Screenshot is as below:</w:t>
-      </w:r>
-    </w:p>
-    <w:p/>
-    <w:p>
-      <w:r>
         <w:rPr>
           <w:noProof/>
         </w:rPr>
         <w:drawing>
-          <wp:inline distT="0" distB="0" distL="0" distR="0" wp14:anchorId="611450EB" wp14:editId="637125A1">
-            <wp:extent cx="5943600" cy="4457700"/>
-            <wp:effectExtent l="0" t="0" r="0" b="0"/>
-            <wp:docPr id="3" name="Picture 3"/>
+          <wp:inline distT="0" distB="0" distL="0" distR="0" wp14:anchorId="766B75D9" wp14:editId="5F8387CD">
+            <wp:extent cx="5579745" cy="2872105"/>
+            <wp:effectExtent l="0" t="0" r="1905" b="4445"/>
+            <wp:docPr id="13" name="Picture 13"/>
             <wp:cNvGraphicFramePr>
               <a:graphicFrameLocks xmlns:a="http://schemas.openxmlformats.org/drawingml/2006/main" noChangeAspect="1"/>
             </wp:cNvGraphicFramePr>
@@ -463,8 +673,10 @@
               <a:graphicData uri="http://schemas.openxmlformats.org/drawingml/2006/picture">
                 <pic:pic xmlns:pic="http://schemas.openxmlformats.org/drawingml/2006/picture">
                   <pic:nvPicPr>
-                    <pic:cNvPr id="3" name="screenshot3_average.png"/>
-                    <pic:cNvPicPr/>
+                    <pic:cNvPr id="0" name="Picture 3"/>
+                    <pic:cNvPicPr>
+                      <a:picLocks noChangeAspect="1" noChangeArrowheads="1"/>
+                    </pic:cNvPicPr>
                   </pic:nvPicPr>
                   <pic:blipFill>
                     <a:blip r:embed="rId7">
@@ -474,18 +686,23 @@
                         </a:ext>
                       </a:extLst>
                     </a:blip>
+                    <a:srcRect/>
                     <a:stretch>
                       <a:fillRect/>
                     </a:stretch>
                   </pic:blipFill>
-                  <pic:spPr>
+                  <pic:spPr bwMode="auto">
                     <a:xfrm>
                       <a:off x="0" y="0"/>
-                      <a:ext cx="5943600" cy="4457700"/>
+                      <a:ext cx="5579745" cy="2872105"/>
                     </a:xfrm>
                     <a:prstGeom prst="rect">
                       <a:avLst/>
                     </a:prstGeom>
+                    <a:noFill/>
+                    <a:ln>
+                      <a:noFill/>
+                    </a:ln>
                   </pic:spPr>
                 </pic:pic>
               </a:graphicData>
@@ -505,17 +722,21 @@
         <w:rPr>
           <w:b/>
         </w:rPr>
-        <w:t>D: Find sum of event numbers in the list</w:t>
-      </w:r>
-    </w:p>
-    <w:p>
-      <w:proofErr w:type="spellStart"/>
-      <w:r>
-        <w:t>Intialize</w:t>
-      </w:r>
-      <w:proofErr w:type="spellEnd"/>
-      <w:r>
-        <w:t xml:space="preserve"> a variable </w:t>
+        <w:t>D: Find sum of even numbers in the list</w:t>
+      </w:r>
+    </w:p>
+    <w:p>
+      <w:pPr>
+        <w:pStyle w:val="ListParagraph"/>
+        <w:numPr>
+          <w:ilvl w:val="0"/>
+          <w:numId w:val="6"/>
+        </w:numPr>
+      </w:pPr>
+      <w:bookmarkStart w:id="0" w:name="_GoBack"/>
+      <w:bookmarkEnd w:id="0"/>
+      <w:r>
+        <w:t xml:space="preserve">Write a function </w:t>
       </w:r>
       <w:proofErr w:type="spellStart"/>
       <w:r>
@@ -523,7 +744,103 @@
       </w:r>
       <w:proofErr w:type="spellEnd"/>
       <w:r>
-        <w:t xml:space="preserve"> to 0. Then iterate over the list using foreach and element which is even (modulo 2 is 0) add to </w:t>
+        <w:t xml:space="preserve"> which takes list as input and return </w:t>
+      </w:r>
+      <w:r>
+        <w:t>sum of even numbers</w:t>
+      </w:r>
+    </w:p>
+    <w:p>
+      <w:pPr>
+        <w:pStyle w:val="ListParagraph"/>
+        <w:numPr>
+          <w:ilvl w:val="0"/>
+          <w:numId w:val="6"/>
+        </w:numPr>
+      </w:pPr>
+      <w:r>
+        <w:t>Implementation of function average is as below:</w:t>
+      </w:r>
+    </w:p>
+    <w:p>
+      <w:pPr>
+        <w:pStyle w:val="ListParagraph"/>
+        <w:numPr>
+          <w:ilvl w:val="0"/>
+          <w:numId w:val="6"/>
+        </w:numPr>
+      </w:pPr>
+      <w:r>
+        <w:t>check if list is empty then throw Exception</w:t>
+      </w:r>
+    </w:p>
+    <w:p>
+      <w:pPr>
+        <w:pStyle w:val="ListParagraph"/>
+        <w:numPr>
+          <w:ilvl w:val="0"/>
+          <w:numId w:val="6"/>
+        </w:numPr>
+      </w:pPr>
+      <w:r>
+        <w:t xml:space="preserve">Initialize a variable </w:t>
+      </w:r>
+      <w:proofErr w:type="spellStart"/>
+      <w:r>
+        <w:t>s</w:t>
+      </w:r>
+      <w:r>
+        <w:t>_even</w:t>
+      </w:r>
+      <w:proofErr w:type="spellEnd"/>
+      <w:r>
+        <w:t xml:space="preserve"> used for calculating sum to</w:t>
+      </w:r>
+      <w:r>
+        <w:t xml:space="preserve"> 0</w:t>
+      </w:r>
+    </w:p>
+    <w:p>
+      <w:pPr>
+        <w:pStyle w:val="ListParagraph"/>
+        <w:numPr>
+          <w:ilvl w:val="0"/>
+          <w:numId w:val="6"/>
+        </w:numPr>
+      </w:pPr>
+      <w:r>
+        <w:t xml:space="preserve">Iterate over the list and </w:t>
+      </w:r>
+      <w:r>
+        <w:t>adding only those elements which is even (modulo 2 is 0)</w:t>
+      </w:r>
+    </w:p>
+    <w:p>
+      <w:pPr>
+        <w:pStyle w:val="ListParagraph"/>
+        <w:numPr>
+          <w:ilvl w:val="0"/>
+          <w:numId w:val="6"/>
+        </w:numPr>
+      </w:pPr>
+      <w:r>
+        <w:t xml:space="preserve">Return </w:t>
+      </w:r>
+      <w:proofErr w:type="spellStart"/>
+      <w:r>
+        <w:t>s_even</w:t>
+      </w:r>
+      <w:proofErr w:type="spellEnd"/>
+    </w:p>
+    <w:p/>
+    <w:p>
+      <w:r>
+        <w:t>Scala code is as below:</w:t>
+      </w:r>
+    </w:p>
+    <w:p>
+      <w:r>
+        <w:t xml:space="preserve">def </w:t>
       </w:r>
       <w:proofErr w:type="spellStart"/>
       <w:r>
@@ -531,89 +848,117 @@
       </w:r>
       <w:proofErr w:type="spellEnd"/>
       <w:r>
-        <w:t xml:space="preserve">. Print </w:t>
-      </w:r>
-      <w:proofErr w:type="spellStart"/>
-      <w:r>
-        <w:t>sum_even</w:t>
-      </w:r>
-      <w:proofErr w:type="spellEnd"/>
+        <w:t>(</w:t>
+      </w:r>
+      <w:proofErr w:type="spellStart"/>
+      <w:proofErr w:type="gramStart"/>
+      <w:r>
+        <w:t>list:List</w:t>
+      </w:r>
+      <w:proofErr w:type="spellEnd"/>
+      <w:proofErr w:type="gramEnd"/>
+      <w:r>
+        <w:t>[Int]):Double={</w:t>
+      </w:r>
+    </w:p>
+    <w:p>
+      <w:r>
+        <w:t xml:space="preserve">   </w:t>
+      </w:r>
+      <w:r>
+        <w:t xml:space="preserve">var </w:t>
+      </w:r>
+      <w:proofErr w:type="spellStart"/>
+      <w:r>
+        <w:t>s_even</w:t>
+      </w:r>
+      <w:proofErr w:type="spellEnd"/>
+      <w:r>
+        <w:t>: Int = 0</w:t>
+      </w:r>
+    </w:p>
+    <w:p>
+      <w:r>
+        <w:t xml:space="preserve">   </w:t>
+      </w:r>
+      <w:r>
+        <w:t>if (</w:t>
+      </w:r>
+      <w:proofErr w:type="spellStart"/>
+      <w:proofErr w:type="gramStart"/>
+      <w:r>
+        <w:t>list.length</w:t>
+      </w:r>
+      <w:proofErr w:type="spellEnd"/>
+      <w:proofErr w:type="gramEnd"/>
+      <w:r>
+        <w:t xml:space="preserve"> ==0) throw new Exception(“Empty List”)</w:t>
+      </w:r>
+    </w:p>
+    <w:p>
+      <w:r>
+        <w:t xml:space="preserve">     </w:t>
+      </w:r>
+      <w:proofErr w:type="spellStart"/>
+      <w:proofErr w:type="gramStart"/>
+      <w:r>
+        <w:t>list.foreach</w:t>
+      </w:r>
+      <w:proofErr w:type="spellEnd"/>
+      <w:proofErr w:type="gramEnd"/>
+      <w:r>
+        <w:t xml:space="preserve">(element =&gt; </w:t>
+      </w:r>
+      <w:r>
+        <w:t xml:space="preserve">if (element % 2 == 0) </w:t>
+      </w:r>
+      <w:proofErr w:type="spellStart"/>
+      <w:r>
+        <w:t>s</w:t>
+      </w:r>
+      <w:r>
+        <w:t>_even</w:t>
+      </w:r>
+      <w:proofErr w:type="spellEnd"/>
+      <w:r>
+        <w:t xml:space="preserve"> </w:t>
+      </w:r>
+      <w:r>
+        <w:t>+= element)</w:t>
+      </w:r>
+    </w:p>
+    <w:p>
+      <w:r>
+        <w:t xml:space="preserve">     return </w:t>
+      </w:r>
+      <w:proofErr w:type="spellStart"/>
+      <w:r>
+        <w:t>s_even</w:t>
+      </w:r>
+      <w:proofErr w:type="spellEnd"/>
+    </w:p>
+    <w:p>
+      <w:r>
+        <w:t>}</w:t>
+      </w:r>
     </w:p>
     <w:p/>
     <w:p>
       <w:r>
-        <w:t>Scala code is as below:</w:t>
-      </w:r>
-    </w:p>
-    <w:p>
-      <w:r>
-        <w:t xml:space="preserve">var </w:t>
-      </w:r>
-      <w:proofErr w:type="spellStart"/>
-      <w:r>
-        <w:t>sum_even</w:t>
-      </w:r>
-      <w:proofErr w:type="spellEnd"/>
-      <w:r>
-        <w:t xml:space="preserve"> = 0</w:t>
-      </w:r>
-    </w:p>
-    <w:p>
-      <w:proofErr w:type="spellStart"/>
-      <w:proofErr w:type="gramStart"/>
-      <w:r>
+        <w:t>Screenshot is as below:</w:t>
+      </w:r>
+    </w:p>
+    <w:p>
+      <w:r>
+        <w:rPr>
+          <w:noProof/>
+        </w:rPr>
         <w:lastRenderedPageBreak/>
-        <w:t>list.foreach</w:t>
-      </w:r>
-      <w:proofErr w:type="spellEnd"/>
-      <w:proofErr w:type="gramEnd"/>
-      <w:r>
-        <w:t xml:space="preserve">(element =&gt; if (element % 2 == 0) </w:t>
-      </w:r>
-      <w:proofErr w:type="spellStart"/>
-      <w:r>
-        <w:t>sum_even</w:t>
-      </w:r>
-      <w:proofErr w:type="spellEnd"/>
-      <w:r>
-        <w:t xml:space="preserve"> += element)</w:t>
-      </w:r>
-    </w:p>
-    <w:p>
-      <w:proofErr w:type="spellStart"/>
-      <w:r>
-        <w:t>println</w:t>
-      </w:r>
-      <w:proofErr w:type="spellEnd"/>
-      <w:r>
-        <w:t>(</w:t>
-      </w:r>
-      <w:proofErr w:type="spellStart"/>
-      <w:r>
-        <w:t>sum_even</w:t>
-      </w:r>
-      <w:proofErr w:type="spellEnd"/>
-      <w:r>
-        <w:t>)</w:t>
-      </w:r>
-    </w:p>
-    <w:p/>
-    <w:p>
-      <w:r>
-        <w:t>Screenshot is as below:</w:t>
-      </w:r>
-    </w:p>
-    <w:p/>
-    <w:p>
-      <w:r>
-        <w:rPr>
-          <w:noProof/>
-        </w:rPr>
         <w:drawing>
-          <wp:inline distT="0" distB="0" distL="0" distR="0" wp14:anchorId="06BD7EAA" wp14:editId="2EB0E5D3">
-            <wp:extent cx="5943600" cy="4457700"/>
-            <wp:effectExtent l="0" t="0" r="0" b="0"/>
-            <wp:docPr id="4" name="Picture 4"/>
+          <wp:inline distT="0" distB="0" distL="0" distR="0" wp14:anchorId="1719ACD2" wp14:editId="43134966">
+            <wp:extent cx="5597525" cy="3746500"/>
+            <wp:effectExtent l="0" t="0" r="3175" b="6350"/>
+            <wp:docPr id="14" name="Picture 14"/>
             <wp:cNvGraphicFramePr>
               <a:graphicFrameLocks xmlns:a="http://schemas.openxmlformats.org/drawingml/2006/main" noChangeAspect="1"/>
             </wp:cNvGraphicFramePr>
@@ -621,8 +966,10 @@
               <a:graphicData uri="http://schemas.openxmlformats.org/drawingml/2006/picture">
                 <pic:pic xmlns:pic="http://schemas.openxmlformats.org/drawingml/2006/picture">
                   <pic:nvPicPr>
-                    <pic:cNvPr id="4" name="screenshot4_sum_even.png"/>
-                    <pic:cNvPicPr/>
+                    <pic:cNvPr id="0" name="Picture 4"/>
+                    <pic:cNvPicPr>
+                      <a:picLocks noChangeAspect="1" noChangeArrowheads="1"/>
+                    </pic:cNvPicPr>
                   </pic:nvPicPr>
                   <pic:blipFill>
                     <a:blip r:embed="rId8">
@@ -632,18 +979,23 @@
                         </a:ext>
                       </a:extLst>
                     </a:blip>
+                    <a:srcRect/>
                     <a:stretch>
                       <a:fillRect/>
                     </a:stretch>
                   </pic:blipFill>
-                  <pic:spPr>
+                  <pic:spPr bwMode="auto">
                     <a:xfrm>
                       <a:off x="0" y="0"/>
-                      <a:ext cx="5943600" cy="4457700"/>
+                      <a:ext cx="5597525" cy="3746500"/>
                     </a:xfrm>
                     <a:prstGeom prst="rect">
                       <a:avLst/>
                     </a:prstGeom>
+                    <a:noFill/>
+                    <a:ln>
+                      <a:noFill/>
+                    </a:ln>
                   </pic:spPr>
                 </pic:pic>
               </a:graphicData>
@@ -654,6 +1006,7 @@
     </w:p>
     <w:p/>
     <w:p/>
+    <w:p/>
     <w:p>
       <w:pPr>
         <w:rPr>
@@ -669,77 +1022,212 @@
     </w:p>
     <w:p/>
     <w:p>
-      <w:r>
-        <w:t xml:space="preserve">Initialize a variable count_elements_divisible_by_3_5 to 0. Then iterate over the list using foreach and if </w:t>
-      </w:r>
-      <w:proofErr w:type="spellStart"/>
-      <w:r>
-        <w:t>a</w:t>
-      </w:r>
-      <w:proofErr w:type="spellEnd"/>
-      <w:r>
-        <w:t xml:space="preserve"> element which is divisible by both 3 and </w:t>
-      </w:r>
+      <w:pPr>
+        <w:pStyle w:val="ListParagraph"/>
+        <w:numPr>
+          <w:ilvl w:val="0"/>
+          <w:numId w:val="6"/>
+        </w:numPr>
+      </w:pPr>
+      <w:r>
+        <w:t xml:space="preserve">Write a function </w:t>
+      </w:r>
+      <w:r>
+        <w:t>find_no_elements_divisible_by_3_5</w:t>
+      </w:r>
+      <w:r>
+        <w:t xml:space="preserve"> which takes list as input and return </w:t>
+      </w:r>
+      <w:r>
+        <w:t>count of numbers divisible by both 3 and 5</w:t>
+      </w:r>
+    </w:p>
+    <w:p>
+      <w:pPr>
+        <w:pStyle w:val="ListParagraph"/>
+        <w:numPr>
+          <w:ilvl w:val="0"/>
+          <w:numId w:val="6"/>
+        </w:numPr>
+      </w:pPr>
+      <w:r>
+        <w:t>Implementation of function average is as below:</w:t>
+      </w:r>
+    </w:p>
+    <w:p>
+      <w:pPr>
+        <w:pStyle w:val="ListParagraph"/>
+        <w:numPr>
+          <w:ilvl w:val="0"/>
+          <w:numId w:val="6"/>
+        </w:numPr>
+      </w:pPr>
+      <w:r>
+        <w:t>check if list is empty then throw Exception</w:t>
+      </w:r>
+    </w:p>
+    <w:p>
+      <w:pPr>
+        <w:pStyle w:val="ListParagraph"/>
+        <w:numPr>
+          <w:ilvl w:val="0"/>
+          <w:numId w:val="6"/>
+        </w:numPr>
+      </w:pPr>
+      <w:r>
+        <w:t xml:space="preserve">Initialize a variable </w:t>
+      </w:r>
+      <w:r>
+        <w:t>number_elements_divisible_by_3_5 to 0</w:t>
+      </w:r>
+    </w:p>
+    <w:p>
+      <w:pPr>
+        <w:pStyle w:val="ListParagraph"/>
+        <w:numPr>
+          <w:ilvl w:val="0"/>
+          <w:numId w:val="6"/>
+        </w:numPr>
+      </w:pPr>
+      <w:r>
+        <w:t xml:space="preserve">Iterate over the list and </w:t>
+      </w:r>
+      <w:r>
+        <w:t xml:space="preserve">for each element which is divisible by both 3 and 5 increment </w:t>
+      </w:r>
+      <w:r>
+        <w:t>variable number_elements_divisible_by_3_5</w:t>
+      </w:r>
+      <w:r>
+        <w:t xml:space="preserve"> by 1</w:t>
+      </w:r>
+    </w:p>
+    <w:p>
+      <w:pPr>
+        <w:pStyle w:val="ListParagraph"/>
+        <w:numPr>
+          <w:ilvl w:val="0"/>
+          <w:numId w:val="6"/>
+        </w:numPr>
+      </w:pPr>
+      <w:r>
+        <w:t>Return number_elements_divisible_by_3_5</w:t>
+      </w:r>
+    </w:p>
+    <w:p/>
+    <w:p>
+      <w:r>
+        <w:t>Scala code is as below:</w:t>
+      </w:r>
+    </w:p>
+    <w:p>
+      <w:r>
+        <w:t xml:space="preserve">def </w:t>
+      </w:r>
+      <w:r>
+        <w:t>find_no_elements_divisible_by_3_5</w:t>
+      </w:r>
+      <w:r>
+        <w:t>(</w:t>
+      </w:r>
+      <w:proofErr w:type="spellStart"/>
       <w:proofErr w:type="gramStart"/>
       <w:r>
-        <w:t>5  (</w:t>
-      </w:r>
+        <w:t>list:List</w:t>
+      </w:r>
+      <w:proofErr w:type="spellEnd"/>
       <w:proofErr w:type="gramEnd"/>
       <w:r>
-        <w:t>modulo 3 is 0 and modulo 5 is ) , increment count_elements_divisible_by_3_5 by 1</w:t>
+        <w:t>[Int]):</w:t>
+      </w:r>
+      <w:r>
+        <w:t>Int</w:t>
+      </w:r>
+      <w:r>
+        <w:t>={</w:t>
+      </w:r>
+    </w:p>
+    <w:p>
+      <w:r>
+        <w:t xml:space="preserve">   var no_elements_divisible_by_3_5: Int = 0</w:t>
+      </w:r>
+    </w:p>
+    <w:p>
+      <w:r>
+        <w:t xml:space="preserve">   if (</w:t>
+      </w:r>
+      <w:proofErr w:type="spellStart"/>
+      <w:proofErr w:type="gramStart"/>
+      <w:r>
+        <w:t>list.length</w:t>
+      </w:r>
+      <w:proofErr w:type="spellEnd"/>
+      <w:proofErr w:type="gramEnd"/>
+      <w:r>
+        <w:t xml:space="preserve"> ==0) throw new Exception(“Empty List”)</w:t>
+      </w:r>
+    </w:p>
+    <w:p>
+      <w:r>
+        <w:t xml:space="preserve">     </w:t>
+      </w:r>
+      <w:proofErr w:type="spellStart"/>
+      <w:proofErr w:type="gramStart"/>
+      <w:r>
+        <w:t>list.foreach</w:t>
+      </w:r>
+      <w:proofErr w:type="spellEnd"/>
+      <w:proofErr w:type="gramEnd"/>
+      <w:r>
+        <w:t xml:space="preserve">(element =&gt; if (element % </w:t>
+      </w:r>
+      <w:r>
+        <w:t>3</w:t>
+      </w:r>
+      <w:r>
+        <w:t xml:space="preserve"> == 0</w:t>
+      </w:r>
+      <w:r>
+        <w:t xml:space="preserve"> &amp;&amp; element % 5 == 0</w:t>
+      </w:r>
+      <w:r>
+        <w:t>) no_elements_divisible_by_3_5</w:t>
+      </w:r>
+      <w:r>
+        <w:t xml:space="preserve"> += 1</w:t>
+      </w:r>
+      <w:r>
+        <w:t>)</w:t>
+      </w:r>
+    </w:p>
+    <w:p>
+      <w:r>
+        <w:lastRenderedPageBreak/>
+        <w:t xml:space="preserve">     return no_elements_divisible_by_3_5</w:t>
+      </w:r>
+    </w:p>
+    <w:p>
+      <w:r>
+        <w:t>}</w:t>
       </w:r>
     </w:p>
     <w:p/>
     <w:p>
       <w:r>
-        <w:t>Scala code is as below:</w:t>
-      </w:r>
-    </w:p>
-    <w:p>
-      <w:r>
-        <w:t xml:space="preserve"> var count_elements_divisible_by_3_5 = 0</w:t>
-      </w:r>
-    </w:p>
-    <w:p>
-      <w:proofErr w:type="spellStart"/>
-      <w:proofErr w:type="gramStart"/>
-      <w:r>
-        <w:lastRenderedPageBreak/>
-        <w:t>list.foreach</w:t>
-      </w:r>
-      <w:proofErr w:type="spellEnd"/>
-      <w:proofErr w:type="gramEnd"/>
-      <w:r>
-        <w:t>(element =&gt; if (element % 3 == 0 &amp;&amp; element % 5 == 0)               count_elements_divisible_by_3_5 += 1)</w:t>
-      </w:r>
-    </w:p>
-    <w:p>
-      <w:proofErr w:type="spellStart"/>
-      <w:r>
-        <w:t>println</w:t>
-      </w:r>
-      <w:proofErr w:type="spellEnd"/>
-      <w:r>
-        <w:t>(count_elements_divisible_by_3_5)</w:t>
+        <w:t>Screenshot is as below:</w:t>
       </w:r>
     </w:p>
     <w:p/>
     <w:p>
       <w:r>
-        <w:t>Screenshot is as below:</w:t>
-      </w:r>
-    </w:p>
-    <w:p/>
-    <w:p>
-      <w:r>
         <w:rPr>
           <w:noProof/>
         </w:rPr>
         <w:drawing>
-          <wp:inline distT="0" distB="0" distL="0" distR="0" wp14:anchorId="536D8D9E" wp14:editId="2CDEC88E">
-            <wp:extent cx="5943600" cy="4457700"/>
-            <wp:effectExtent l="0" t="0" r="0" b="0"/>
-            <wp:docPr id="5" name="Picture 5"/>
+          <wp:inline distT="0" distB="0" distL="0" distR="0" wp14:anchorId="231EFBC9" wp14:editId="5C0FE360">
+            <wp:extent cx="5597525" cy="3657600"/>
+            <wp:effectExtent l="0" t="0" r="3175" b="0"/>
+            <wp:docPr id="15" name="Picture 15"/>
             <wp:cNvGraphicFramePr>
               <a:graphicFrameLocks xmlns:a="http://schemas.openxmlformats.org/drawingml/2006/main" noChangeAspect="1"/>
             </wp:cNvGraphicFramePr>
@@ -747,8 +1235,10 @@
               <a:graphicData uri="http://schemas.openxmlformats.org/drawingml/2006/picture">
                 <pic:pic xmlns:pic="http://schemas.openxmlformats.org/drawingml/2006/picture">
                   <pic:nvPicPr>
-                    <pic:cNvPr id="5" name="screenshot5_divisible_by_3_5.png"/>
-                    <pic:cNvPicPr/>
+                    <pic:cNvPr id="0" name="Picture 5"/>
+                    <pic:cNvPicPr>
+                      <a:picLocks noChangeAspect="1" noChangeArrowheads="1"/>
+                    </pic:cNvPicPr>
                   </pic:nvPicPr>
                   <pic:blipFill>
                     <a:blip r:embed="rId9">
@@ -758,18 +1248,23 @@
                         </a:ext>
                       </a:extLst>
                     </a:blip>
+                    <a:srcRect/>
                     <a:stretch>
                       <a:fillRect/>
                     </a:stretch>
                   </pic:blipFill>
-                  <pic:spPr>
+                  <pic:spPr bwMode="auto">
                     <a:xfrm>
                       <a:off x="0" y="0"/>
-                      <a:ext cx="5943600" cy="4457700"/>
+                      <a:ext cx="5597525" cy="3657600"/>
                     </a:xfrm>
                     <a:prstGeom prst="rect">
                       <a:avLst/>
                     </a:prstGeom>
+                    <a:noFill/>
+                    <a:ln>
+                      <a:noFill/>
+                    </a:ln>
                   </pic:spPr>
                 </pic:pic>
               </a:graphicData>
@@ -778,6 +1273,8 @@
         </w:drawing>
       </w:r>
     </w:p>
+    <w:p/>
+    <w:p/>
     <w:p/>
     <w:p>
       <w:pPr>
@@ -867,6 +1364,27 @@
         </w:numPr>
       </w:pPr>
       <w:r>
+        <w:rPr>
+          <w:b/>
+        </w:rPr>
+        <w:t xml:space="preserve">Slow Disk Based </w:t>
+      </w:r>
+      <w:r>
+        <w:rPr>
+          <w:b/>
+        </w:rPr>
+        <w:t>c</w:t>
+      </w:r>
+      <w:r>
+        <w:rPr>
+          <w:b/>
+        </w:rPr>
+        <w:t>omputation</w:t>
+      </w:r>
+      <w:r>
+        <w:t xml:space="preserve">: </w:t>
+      </w:r>
+      <w:r>
         <w:t xml:space="preserve">It is based on </w:t>
       </w:r>
       <w:proofErr w:type="gramStart"/>
@@ -887,6 +1405,15 @@
         </w:numPr>
       </w:pPr>
       <w:r>
+        <w:rPr>
+          <w:b/>
+        </w:rPr>
+        <w:t>Not suitable for iterative computation</w:t>
+      </w:r>
+      <w:r>
+        <w:t xml:space="preserve">: </w:t>
+      </w:r>
+      <w:r>
         <w:t>It is only meant for single pass computation, not iterative computations. It requires a sequence of Map Reduce jobs to run iterative task</w:t>
       </w:r>
     </w:p>
@@ -898,24 +1425,55 @@
           <w:numId w:val="3"/>
         </w:numPr>
       </w:pPr>
-      <w:r>
-        <w:t xml:space="preserve">Needs integration with several tools to solve big data </w:t>
-      </w:r>
-      <w:proofErr w:type="spellStart"/>
-      <w:r>
-        <w:t>usecases</w:t>
-      </w:r>
-      <w:proofErr w:type="spellEnd"/>
-      <w:r>
-        <w:t xml:space="preserve">. Integration </w:t>
+      <w:proofErr w:type="spellStart"/>
+      <w:r>
+        <w:rPr>
+          <w:rFonts w:ascii="Georgia" w:hAnsi="Georgia"/>
+          <w:b/>
+          <w:color w:val="333333"/>
+        </w:rPr>
+        <w:t>Can not</w:t>
+      </w:r>
+      <w:proofErr w:type="spellEnd"/>
+      <w:r>
+        <w:rPr>
+          <w:rFonts w:ascii="Georgia" w:hAnsi="Georgia"/>
+          <w:b/>
+          <w:color w:val="333333"/>
+        </w:rPr>
+        <w:t xml:space="preserve"> perform </w:t>
       </w:r>
       <w:proofErr w:type="gramStart"/>
       <w:r>
-        <w:t>with  Apache</w:t>
+        <w:rPr>
+          <w:rFonts w:ascii="Georgia" w:hAnsi="Georgia"/>
+          <w:b/>
+          <w:color w:val="333333"/>
+        </w:rPr>
+        <w:t>non parallelized</w:t>
       </w:r>
       <w:proofErr w:type="gramEnd"/>
       <w:r>
-        <w:t xml:space="preserve"> Storm is required for Stream data processing. Integration with Mahout required for Machine Learning</w:t>
+        <w:rPr>
+          <w:rFonts w:ascii="Georgia" w:hAnsi="Georgia"/>
+          <w:b/>
+          <w:color w:val="333333"/>
+        </w:rPr>
+        <w:t xml:space="preserve"> computation</w:t>
+      </w:r>
+      <w:r>
+        <w:rPr>
+          <w:rFonts w:ascii="Georgia" w:hAnsi="Georgia"/>
+          <w:color w:val="333333"/>
+        </w:rPr>
+        <w:t xml:space="preserve">: </w:t>
+      </w:r>
+      <w:r>
+        <w:rPr>
+          <w:rFonts w:ascii="Georgia" w:hAnsi="Georgia"/>
+          <w:color w:val="333333"/>
+        </w:rPr>
+        <w:t>Tasks that has a dependency on each other cannot be parallelized, which is not possible through MapReduce</w:t>
       </w:r>
     </w:p>
     <w:p>
@@ -928,23 +1486,65 @@
       </w:pPr>
       <w:r>
         <w:rPr>
+          <w:b/>
           <w:color w:val="333333"/>
         </w:rPr>
-        <w:t xml:space="preserve">Problems that cannot be trivially partitionable or </w:t>
-      </w:r>
-      <w:proofErr w:type="spellStart"/>
-      <w:r>
-        <w:rPr>
+        <w:t xml:space="preserve">Does not work on </w:t>
+      </w:r>
+      <w:proofErr w:type="spellStart"/>
+      <w:r>
+        <w:rPr>
+          <w:b/>
           <w:color w:val="333333"/>
         </w:rPr>
-        <w:t>recombinable</w:t>
-      </w:r>
-      <w:proofErr w:type="spellEnd"/>
-      <w:r>
-        <w:rPr>
+        <w:t>non partitionable</w:t>
+      </w:r>
+      <w:proofErr w:type="spellEnd"/>
+      <w:r>
+        <w:rPr>
+          <w:b/>
           <w:color w:val="333333"/>
         </w:rPr>
-        <w:t xml:space="preserve"> becomes a candid limitation of MapReduce problem solving. For instance, Travelling Salesman problem.</w:t>
+        <w:t xml:space="preserve">/recombinable </w:t>
+      </w:r>
+      <w:r>
+        <w:rPr>
+          <w:b/>
+          <w:color w:val="333333"/>
+        </w:rPr>
+        <w:t>Problems</w:t>
+      </w:r>
+      <w:r>
+        <w:rPr>
+          <w:color w:val="333333"/>
+        </w:rPr>
+        <w:t>: problems</w:t>
+      </w:r>
+      <w:r>
+        <w:rPr>
+          <w:color w:val="333333"/>
+        </w:rPr>
+        <w:t xml:space="preserve"> that cannot be trivially partitionable or recombinable </w:t>
+      </w:r>
+      <w:proofErr w:type="spellStart"/>
+      <w:r>
+        <w:rPr>
+          <w:color w:val="333333"/>
+        </w:rPr>
+        <w:t>can not</w:t>
+      </w:r>
+      <w:proofErr w:type="spellEnd"/>
+      <w:r>
+        <w:rPr>
+          <w:color w:val="333333"/>
+        </w:rPr>
+        <w:t xml:space="preserve"> be solved with Map Reduce e.g.</w:t>
+      </w:r>
+      <w:r>
+        <w:rPr>
+          <w:color w:val="333333"/>
+        </w:rPr>
+        <w:t xml:space="preserve"> Travelling Salesman problem.</w:t>
       </w:r>
     </w:p>
     <w:p>
@@ -957,26 +1557,27 @@
       </w:pPr>
       <w:r>
         <w:rPr>
-          <w:color w:val="333333"/>
+          <w:b/>
         </w:rPr>
         <w:lastRenderedPageBreak/>
-        <w:t>Due to the fixed cost incurred by each MapReduce job submitted, application that requires low latency time or random access to a large set of data is infeasible.</w:t>
-      </w:r>
-    </w:p>
-    <w:p>
-      <w:pPr>
-        <w:pStyle w:val="ListParagraph"/>
-        <w:numPr>
-          <w:ilvl w:val="0"/>
-          <w:numId w:val="3"/>
-        </w:numPr>
-      </w:pPr>
-      <w:r>
-        <w:rPr>
-          <w:rFonts w:ascii="Georgia" w:hAnsi="Georgia"/>
-          <w:color w:val="333333"/>
-        </w:rPr>
-        <w:t>Tasks that has a dependency on each other cannot be parallelized, which is not possible through MapReduce.</w:t>
+        <w:t>Needs integration with several tools</w:t>
+      </w:r>
+      <w:r>
+        <w:t xml:space="preserve">: Map reduce requires integration with different tools </w:t>
+      </w:r>
+      <w:r>
+        <w:t xml:space="preserve">to solve big data </w:t>
+      </w:r>
+      <w:proofErr w:type="spellStart"/>
+      <w:r>
+        <w:t>usecases</w:t>
+      </w:r>
+      <w:proofErr w:type="spellEnd"/>
+      <w:r>
+        <w:t xml:space="preserve">. </w:t>
+      </w:r>
+      <w:r>
+        <w:t xml:space="preserve">E.g. Mahout for Machine </w:t>
       </w:r>
     </w:p>
     <w:p>
@@ -1000,44 +1601,14 @@
     <w:p>
       <w:r>
         <w:rPr>
-          <w:rFonts w:ascii="Arial" w:hAnsi="Arial" w:cs="Arial"/>
-          <w:bCs/>
-          <w:color w:val="222222"/>
-          <w:shd w:val="clear" w:color="auto" w:fill="FFFFFF"/>
-        </w:rPr>
-        <w:t>RDD</w:t>
-      </w:r>
-      <w:r>
-        <w:rPr>
-          <w:rFonts w:ascii="Arial" w:hAnsi="Arial" w:cs="Arial"/>
-          <w:color w:val="222222"/>
-          <w:shd w:val="clear" w:color="auto" w:fill="FFFFFF"/>
-        </w:rPr>
-        <w:t xml:space="preserve"> is a logical reference of a dataset which is partitioned across many server machines in the </w:t>
-      </w:r>
-      <w:proofErr w:type="spellStart"/>
-      <w:proofErr w:type="gramStart"/>
-      <w:r>
-        <w:rPr>
-          <w:rFonts w:ascii="Arial" w:hAnsi="Arial" w:cs="Arial"/>
-          <w:color w:val="222222"/>
-          <w:shd w:val="clear" w:color="auto" w:fill="FFFFFF"/>
-        </w:rPr>
-        <w:t>cluster.</w:t>
-      </w:r>
-      <w:r>
-        <w:t>It</w:t>
-      </w:r>
-      <w:proofErr w:type="spellEnd"/>
-      <w:proofErr w:type="gramEnd"/>
-      <w:r>
-        <w:t xml:space="preserve"> is the primary abstraction in Spark and is the core of Apache Spark. </w:t>
-      </w:r>
-      <w:r>
-        <w:t>Immutable and partitioned collection of records, which can only be created by coarse grained operations such as map, filter, group-by, etc. Can only be created by reading data from a stable storage like HDFS or by transformations on existing RDD’s.</w:t>
-      </w:r>
-    </w:p>
-    <w:p/>
+          <w:b/>
+        </w:rPr>
+        <w:t>Resilient Distributed Datasets (RDD)</w:t>
+      </w:r>
+      <w:r>
+        <w:t xml:space="preserve"> is a fundamental data structure of Spark. It is an immutable distributed collection of objects. Each dataset in RDD is divided into logical partitions, which may be computed on different nodes of the cluster. RDDs can contain any type of Python, Java, or Scala objects, including user-defined classes.</w:t>
+      </w:r>
+    </w:p>
     <w:p>
       <w:r>
         <w:t>Features of RDD:</w:t>
@@ -1442,7 +2013,6 @@
           <w:szCs w:val="23"/>
           <w:shd w:val="clear" w:color="auto" w:fill="FAFAFA"/>
         </w:rPr>
-        <w:lastRenderedPageBreak/>
         <w:t>tupleRDD</w:t>
       </w:r>
       <w:proofErr w:type="spellEnd"/>
@@ -1523,6 +2093,7 @@
           <w:szCs w:val="23"/>
           <w:shd w:val="clear" w:color="auto" w:fill="FAFAFA"/>
         </w:rPr>
+        <w:lastRenderedPageBreak/>
         <w:t>flatMap</w:t>
       </w:r>
       <w:proofErr w:type="spellEnd"/>
@@ -2645,6 +3216,7 @@
           <w:sz w:val="23"/>
           <w:szCs w:val="23"/>
         </w:rPr>
+        <w:lastRenderedPageBreak/>
         <w:t xml:space="preserve">Intersection: </w:t>
       </w:r>
       <w:r>
@@ -3554,7 +4126,6 @@
           <w:sz w:val="20"/>
           <w:szCs w:val="20"/>
         </w:rPr>
-        <w:lastRenderedPageBreak/>
         <w:t>val</w:t>
       </w:r>
       <w:proofErr w:type="spellEnd"/>
@@ -5066,6 +5637,53 @@
         <w:t>Screenshot is as below:</w:t>
       </w:r>
     </w:p>
+    <w:p>
+      <w:r>
+        <w:rPr>
+          <w:noProof/>
+        </w:rPr>
+        <w:lastRenderedPageBreak/>
+        <w:drawing>
+          <wp:inline distT="0" distB="0" distL="0" distR="0" wp14:anchorId="1FA32F2F" wp14:editId="25E768B8">
+            <wp:extent cx="5731510" cy="4298950"/>
+            <wp:effectExtent l="0" t="0" r="2540" b="6350"/>
+            <wp:docPr id="10" name="Picture 10"/>
+            <wp:cNvGraphicFramePr/>
+            <a:graphic xmlns:a="http://schemas.openxmlformats.org/drawingml/2006/main">
+              <a:graphicData uri="http://schemas.openxmlformats.org/drawingml/2006/picture">
+                <pic:pic xmlns:pic="http://schemas.openxmlformats.org/drawingml/2006/picture">
+                  <pic:nvPicPr>
+                    <pic:cNvPr id="5" name="Picture 5"/>
+                    <pic:cNvPicPr/>
+                  </pic:nvPicPr>
+                  <pic:blipFill>
+                    <a:blip r:embed="rId14">
+                      <a:extLst>
+                        <a:ext uri="{28A0092B-C50C-407E-A947-70E740481C1C}">
+                          <a14:useLocalDpi xmlns:a14="http://schemas.microsoft.com/office/drawing/2010/main" val="0"/>
+                        </a:ext>
+                      </a:extLst>
+                    </a:blip>
+                    <a:stretch>
+                      <a:fillRect/>
+                    </a:stretch>
+                  </pic:blipFill>
+                  <pic:spPr>
+                    <a:xfrm>
+                      <a:off x="0" y="0"/>
+                      <a:ext cx="5731510" cy="4298950"/>
+                    </a:xfrm>
+                    <a:prstGeom prst="rect">
+                      <a:avLst/>
+                    </a:prstGeom>
+                  </pic:spPr>
+                </pic:pic>
+              </a:graphicData>
+            </a:graphic>
+          </wp:inline>
+        </w:drawing>
+      </w:r>
+    </w:p>
     <w:p/>
     <w:p>
       <w:pPr>
@@ -5189,10 +5807,7 @@
       </w:pPr>
     </w:p>
     <w:p/>
-    <w:p>
-      <w:bookmarkStart w:id="0" w:name="_GoBack"/>
-      <w:bookmarkEnd w:id="0"/>
-    </w:p>
+    <w:p/>
     <w:sectPr>
       <w:pgSz w:w="11906" w:h="16838"/>
       <w:pgMar w:top="1440" w:right="1440" w:bottom="1440" w:left="1440" w:header="708" w:footer="708" w:gutter="0"/>
@@ -5297,6 +5912,118 @@
     </w:lvl>
   </w:abstractNum>
   <w:abstractNum w:abstractNumId="1" w15:restartNumberingAfterBreak="0">
+    <w:nsid w:val="1DB018C7"/>
+    <w:multiLevelType w:val="hybridMultilevel"/>
+    <w:tmpl w:val="77162A42"/>
+    <w:lvl w:ilvl="0" w:tplc="CDBE89EA">
+      <w:numFmt w:val="bullet"/>
+      <w:lvlText w:val="-"/>
+      <w:lvlJc w:val="left"/>
+      <w:pPr>
+        <w:ind w:left="720" w:hanging="360"/>
+      </w:pPr>
+      <w:rPr>
+        <w:rFonts w:ascii="Calibri" w:eastAsiaTheme="minorHAnsi" w:hAnsi="Calibri" w:cs="Calibri" w:hint="default"/>
+      </w:rPr>
+    </w:lvl>
+    <w:lvl w:ilvl="1" w:tplc="40090003" w:tentative="1">
+      <w:start w:val="1"/>
+      <w:numFmt w:val="bullet"/>
+      <w:lvlText w:val="o"/>
+      <w:lvlJc w:val="left"/>
+      <w:pPr>
+        <w:ind w:left="1440" w:hanging="360"/>
+      </w:pPr>
+      <w:rPr>
+        <w:rFonts w:ascii="Courier New" w:hAnsi="Courier New" w:cs="Courier New" w:hint="default"/>
+      </w:rPr>
+    </w:lvl>
+    <w:lvl w:ilvl="2" w:tplc="40090005" w:tentative="1">
+      <w:start w:val="1"/>
+      <w:numFmt w:val="bullet"/>
+      <w:lvlText w:val=""/>
+      <w:lvlJc w:val="left"/>
+      <w:pPr>
+        <w:ind w:left="2160" w:hanging="360"/>
+      </w:pPr>
+      <w:rPr>
+        <w:rFonts w:ascii="Wingdings" w:hAnsi="Wingdings" w:hint="default"/>
+      </w:rPr>
+    </w:lvl>
+    <w:lvl w:ilvl="3" w:tplc="40090001" w:tentative="1">
+      <w:start w:val="1"/>
+      <w:numFmt w:val="bullet"/>
+      <w:lvlText w:val=""/>
+      <w:lvlJc w:val="left"/>
+      <w:pPr>
+        <w:ind w:left="2880" w:hanging="360"/>
+      </w:pPr>
+      <w:rPr>
+        <w:rFonts w:ascii="Symbol" w:hAnsi="Symbol" w:hint="default"/>
+      </w:rPr>
+    </w:lvl>
+    <w:lvl w:ilvl="4" w:tplc="40090003" w:tentative="1">
+      <w:start w:val="1"/>
+      <w:numFmt w:val="bullet"/>
+      <w:lvlText w:val="o"/>
+      <w:lvlJc w:val="left"/>
+      <w:pPr>
+        <w:ind w:left="3600" w:hanging="360"/>
+      </w:pPr>
+      <w:rPr>
+        <w:rFonts w:ascii="Courier New" w:hAnsi="Courier New" w:cs="Courier New" w:hint="default"/>
+      </w:rPr>
+    </w:lvl>
+    <w:lvl w:ilvl="5" w:tplc="40090005" w:tentative="1">
+      <w:start w:val="1"/>
+      <w:numFmt w:val="bullet"/>
+      <w:lvlText w:val=""/>
+      <w:lvlJc w:val="left"/>
+      <w:pPr>
+        <w:ind w:left="4320" w:hanging="360"/>
+      </w:pPr>
+      <w:rPr>
+        <w:rFonts w:ascii="Wingdings" w:hAnsi="Wingdings" w:hint="default"/>
+      </w:rPr>
+    </w:lvl>
+    <w:lvl w:ilvl="6" w:tplc="40090001" w:tentative="1">
+      <w:start w:val="1"/>
+      <w:numFmt w:val="bullet"/>
+      <w:lvlText w:val=""/>
+      <w:lvlJc w:val="left"/>
+      <w:pPr>
+        <w:ind w:left="5040" w:hanging="360"/>
+      </w:pPr>
+      <w:rPr>
+        <w:rFonts w:ascii="Symbol" w:hAnsi="Symbol" w:hint="default"/>
+      </w:rPr>
+    </w:lvl>
+    <w:lvl w:ilvl="7" w:tplc="40090003" w:tentative="1">
+      <w:start w:val="1"/>
+      <w:numFmt w:val="bullet"/>
+      <w:lvlText w:val="o"/>
+      <w:lvlJc w:val="left"/>
+      <w:pPr>
+        <w:ind w:left="5760" w:hanging="360"/>
+      </w:pPr>
+      <w:rPr>
+        <w:rFonts w:ascii="Courier New" w:hAnsi="Courier New" w:cs="Courier New" w:hint="default"/>
+      </w:rPr>
+    </w:lvl>
+    <w:lvl w:ilvl="8" w:tplc="40090005" w:tentative="1">
+      <w:start w:val="1"/>
+      <w:numFmt w:val="bullet"/>
+      <w:lvlText w:val=""/>
+      <w:lvlJc w:val="left"/>
+      <w:pPr>
+        <w:ind w:left="6480" w:hanging="360"/>
+      </w:pPr>
+      <w:rPr>
+        <w:rFonts w:ascii="Wingdings" w:hAnsi="Wingdings" w:hint="default"/>
+      </w:rPr>
+    </w:lvl>
+  </w:abstractNum>
+  <w:abstractNum w:abstractNumId="2" w15:restartNumberingAfterBreak="0">
     <w:nsid w:val="370F6E53"/>
     <w:multiLevelType w:val="hybridMultilevel"/>
     <w:tmpl w:val="25FCA482"/>
@@ -5385,7 +6112,7 @@
       </w:pPr>
     </w:lvl>
   </w:abstractNum>
-  <w:abstractNum w:abstractNumId="2" w15:restartNumberingAfterBreak="0">
+  <w:abstractNum w:abstractNumId="3" w15:restartNumberingAfterBreak="0">
     <w:nsid w:val="40095E0C"/>
     <w:multiLevelType w:val="hybridMultilevel"/>
     <w:tmpl w:val="DA1268A4"/>
@@ -5476,7 +6203,7 @@
       </w:pPr>
     </w:lvl>
   </w:abstractNum>
-  <w:abstractNum w:abstractNumId="3" w15:restartNumberingAfterBreak="0">
+  <w:abstractNum w:abstractNumId="4" w15:restartNumberingAfterBreak="0">
     <w:nsid w:val="489002F9"/>
     <w:multiLevelType w:val="hybridMultilevel"/>
     <w:tmpl w:val="E1F4DD4E"/>
@@ -5565,7 +6292,7 @@
       </w:pPr>
     </w:lvl>
   </w:abstractNum>
-  <w:abstractNum w:abstractNumId="4" w15:restartNumberingAfterBreak="0">
+  <w:abstractNum w:abstractNumId="5" w15:restartNumberingAfterBreak="0">
     <w:nsid w:val="7A0278A5"/>
     <w:multiLevelType w:val="hybridMultilevel"/>
     <w:tmpl w:val="6E24F598"/>
@@ -5655,19 +6382,22 @@
     </w:lvl>
   </w:abstractNum>
   <w:num w:numId="1">
+    <w:abstractNumId w:val="4"/>
+  </w:num>
+  <w:num w:numId="2">
     <w:abstractNumId w:val="3"/>
   </w:num>
-  <w:num w:numId="2">
-    <w:abstractNumId w:val="2"/>
-  </w:num>
   <w:num w:numId="3">
-    <w:abstractNumId w:val="4"/>
+    <w:abstractNumId w:val="5"/>
   </w:num>
   <w:num w:numId="4">
-    <w:abstractNumId w:val="1"/>
+    <w:abstractNumId w:val="2"/>
   </w:num>
   <w:num w:numId="5">
     <w:abstractNumId w:val="0"/>
+  </w:num>
+  <w:num w:numId="6">
+    <w:abstractNumId w:val="1"/>
   </w:num>
 </w:numbering>
 </file>

</xml_diff>